<commit_message>
cos tam zmienilem w tym
</commit_message>
<xml_diff>
--- a/dokumenty/plik2.docx
+++ b/dokumenty/plik2.docx
@@ -56,13 +56,7 @@
         <w:t xml:space="preserve"> </w:t>
       </w:r>
       <w:r>
-        <w:t>dziedziczenie</w:t>
-      </w:r>
-      <w:r>
-        <w:t xml:space="preserve"> oraz polimorfizm</w:t>
-      </w:r>
-      <w:r>
-        <w:t xml:space="preserve">. </w:t>
+        <w:t xml:space="preserve">dziedziczenie oraz polimorfizm. </w:t>
       </w:r>
       <w:r>
         <w:t xml:space="preserve"> </w:t>
@@ -71,10 +65,23 @@
         <w:t xml:space="preserve">Każda oś drukarki będzie osobnym </w:t>
       </w:r>
       <w:r>
-        <w:t>obiektem, nie wszystkie obiekty będą tej samej klasy, gdyż wszystkie osie nie potrzebują tych samych właściwości.</w:t>
-      </w:r>
-      <w:r>
-        <w:t xml:space="preserve"> Jeśli funkcja ma wpływać na daną oś to będzie ona zawarta w klasie odpowiedniej do tej osi.</w:t>
+        <w:t>obiektem</w:t>
+      </w:r>
+      <w:r>
+        <w:t xml:space="preserve"> co umożliwia dokładne sterowanie modelem</w:t>
+      </w:r>
+      <w:r>
+        <w:t>,</w:t>
+      </w:r>
+      <w:r>
+        <w:t xml:space="preserve"> a wykonywanie ruchu odbywa się poprzez osobną klasę</w:t>
+      </w:r>
+      <w:r>
+        <w:t>.</w:t>
+      </w:r>
+      <w:r>
+        <w:br/>
+        <w:t>Poprzez swobodne sterowanie kamerą będzie można obejrzeć drukarkę z dowolnego położenia kamery.</w:t>
       </w:r>
     </w:p>
     <w:p>
@@ -96,6 +103,9 @@
         <w:t xml:space="preserve"> </w:t>
       </w:r>
       <w:r>
+        <w:rPr>
+          <w:noProof/>
+        </w:rPr>
         <w:drawing>
           <wp:inline distT="0" distB="0" distL="0" distR="0" wp14:anchorId="20A59714" wp14:editId="1925A181">
             <wp:extent cx="5731510" cy="3079750"/>
@@ -198,7 +208,7 @@
 <w:hdr xmlns:wpc="http://schemas.microsoft.com/office/word/2010/wordprocessingCanvas" xmlns:cx="http://schemas.microsoft.com/office/drawing/2014/chartex" xmlns:cx1="http://schemas.microsoft.com/office/drawing/2015/9/8/chartex" xmlns:cx2="http://schemas.microsoft.com/office/drawing/2015/10/21/chartex" xmlns:cx3="http://schemas.microsoft.com/office/drawing/2016/5/9/chartex" xmlns:cx4="http://schemas.microsoft.com/office/drawing/2016/5/10/chartex" xmlns:cx5="http://schemas.microsoft.com/office/drawing/2016/5/11/chartex" xmlns:cx6="http://schemas.microsoft.com/office/drawing/2016/5/12/chartex" xmlns:cx7="http://schemas.microsoft.com/office/drawing/2016/5/13/chartex" xmlns:cx8="http://schemas.microsoft.com/office/drawing/2016/5/14/chartex" xmlns:mc="http://schemas.openxmlformats.org/markup-compatibility/2006" xmlns:aink="http://schemas.microsoft.com/office/drawing/2016/ink" xmlns:am3d="http://schemas.microsoft.com/office/drawing/2017/model3d" xmlns:o="urn:schemas-microsoft-com:office:office" xmlns:oel="http://schemas.microsoft.com/office/2019/extlst" xmlns:r="http://schemas.openxmlformats.org/officeDocument/2006/relationships" xmlns:m="http://schemas.openxmlformats.org/officeDocument/2006/math" xmlns:v="urn:schemas-microsoft-com:vml" xmlns:wp14="http://schemas.microsoft.com/office/word/2010/wordprocessingDrawing" xmlns:wp="http://schemas.openxmlformats.org/drawingml/2006/wordprocessingDrawing" xmlns:w10="urn:schemas-microsoft-com:office:word" xmlns:w="http://schemas.openxmlformats.org/wordprocessingml/2006/main" xmlns:w14="http://schemas.microsoft.com/office/word/2010/wordml" xmlns:w15="http://schemas.microsoft.com/office/word/2012/wordml" xmlns:w16cex="http://schemas.microsoft.com/office/word/2018/wordml/cex" xmlns:w16cid="http://schemas.microsoft.com/office/word/2016/wordml/cid" xmlns:w16="http://schemas.microsoft.com/office/word/2018/wordml" xmlns:w16du="http://schemas.microsoft.com/office/word/2023/wordml/word16du" xmlns:w16sdtdh="http://schemas.microsoft.com/office/word/2020/wordml/sdtdatahash" xmlns:w16sdtfl="http://schemas.microsoft.com/office/word/2024/wordml/sdtformatlock" xmlns:w16se="http://schemas.microsoft.com/office/word/2015/wordml/symex" xmlns:wpg="http://schemas.microsoft.com/office/word/2010/wordprocessingGroup" xmlns:wpi="http://schemas.microsoft.com/office/word/2010/wordprocessingInk" xmlns:wne="http://schemas.microsoft.com/office/word/2006/wordml" xmlns:wps="http://schemas.microsoft.com/office/word/2010/wordprocessingShape" mc:Ignorable="w14 w15 w16se w16cid w16 w16cex w16sdtdh w16sdtfl w16du wp14">
   <w:p>
     <w:pPr>
-      <w:pStyle w:val="Header"/>
+      <w:pStyle w:val="Nagwek"/>
     </w:pPr>
     <w:r>
       <w:t>Konrad Browalski 197911 ACiR 1A</w:t>
@@ -206,7 +216,7 @@
   </w:p>
   <w:p>
     <w:pPr>
-      <w:pStyle w:val="Header"/>
+      <w:pStyle w:val="Nagwek"/>
     </w:pPr>
     <w:r>
       <w:t>Wit Fornalik 198308 ACiR 1A</w:t>
@@ -214,7 +224,7 @@
   </w:p>
   <w:p>
     <w:pPr>
-      <w:pStyle w:val="Header"/>
+      <w:pStyle w:val="Nagwek"/>
     </w:pPr>
     <w:r>
       <w:t>Grupa: poniedziałek 13:15</w:t>
@@ -741,18 +751,18 @@
     <w:lsdException w:name="Unresolved Mention" w:semiHidden="1" w:unhideWhenUsed="1"/>
     <w:lsdException w:name="Smart Link" w:semiHidden="1" w:unhideWhenUsed="1"/>
   </w:latentStyles>
-  <w:style w:type="paragraph" w:default="1" w:styleId="Normal">
+  <w:style w:type="paragraph" w:default="1" w:styleId="Normalny">
     <w:name w:val="Normal"/>
     <w:qFormat/>
     <w:rPr>
       <w:lang w:val="pl-PL"/>
     </w:rPr>
   </w:style>
-  <w:style w:type="paragraph" w:styleId="Heading1">
+  <w:style w:type="paragraph" w:styleId="Nagwek1">
     <w:name w:val="heading 1"/>
-    <w:basedOn w:val="Normal"/>
-    <w:next w:val="Normal"/>
-    <w:link w:val="Heading1Char"/>
+    <w:basedOn w:val="Normalny"/>
+    <w:next w:val="Normalny"/>
+    <w:link w:val="Nagwek1Znak"/>
     <w:uiPriority w:val="9"/>
     <w:qFormat/>
     <w:rsid w:val="00AC6179"/>
@@ -769,11 +779,11 @@
       <w:szCs w:val="40"/>
     </w:rPr>
   </w:style>
-  <w:style w:type="paragraph" w:styleId="Heading2">
+  <w:style w:type="paragraph" w:styleId="Nagwek2">
     <w:name w:val="heading 2"/>
-    <w:basedOn w:val="Normal"/>
-    <w:next w:val="Normal"/>
-    <w:link w:val="Heading2Char"/>
+    <w:basedOn w:val="Normalny"/>
+    <w:next w:val="Normalny"/>
+    <w:link w:val="Nagwek2Znak"/>
     <w:uiPriority w:val="9"/>
     <w:semiHidden/>
     <w:unhideWhenUsed/>
@@ -792,11 +802,11 @@
       <w:szCs w:val="32"/>
     </w:rPr>
   </w:style>
-  <w:style w:type="paragraph" w:styleId="Heading3">
+  <w:style w:type="paragraph" w:styleId="Nagwek3">
     <w:name w:val="heading 3"/>
-    <w:basedOn w:val="Normal"/>
-    <w:next w:val="Normal"/>
-    <w:link w:val="Heading3Char"/>
+    <w:basedOn w:val="Normalny"/>
+    <w:next w:val="Normalny"/>
+    <w:link w:val="Nagwek3Znak"/>
     <w:uiPriority w:val="9"/>
     <w:semiHidden/>
     <w:unhideWhenUsed/>
@@ -815,11 +825,11 @@
       <w:szCs w:val="28"/>
     </w:rPr>
   </w:style>
-  <w:style w:type="paragraph" w:styleId="Heading4">
+  <w:style w:type="paragraph" w:styleId="Nagwek4">
     <w:name w:val="heading 4"/>
-    <w:basedOn w:val="Normal"/>
-    <w:next w:val="Normal"/>
-    <w:link w:val="Heading4Char"/>
+    <w:basedOn w:val="Normalny"/>
+    <w:next w:val="Normalny"/>
+    <w:link w:val="Nagwek4Znak"/>
     <w:uiPriority w:val="9"/>
     <w:semiHidden/>
     <w:unhideWhenUsed/>
@@ -838,11 +848,11 @@
       <w:color w:val="2F5496" w:themeColor="accent1" w:themeShade="BF"/>
     </w:rPr>
   </w:style>
-  <w:style w:type="paragraph" w:styleId="Heading5">
+  <w:style w:type="paragraph" w:styleId="Nagwek5">
     <w:name w:val="heading 5"/>
-    <w:basedOn w:val="Normal"/>
-    <w:next w:val="Normal"/>
-    <w:link w:val="Heading5Char"/>
+    <w:basedOn w:val="Normalny"/>
+    <w:next w:val="Normalny"/>
+    <w:link w:val="Nagwek5Znak"/>
     <w:uiPriority w:val="9"/>
     <w:semiHidden/>
     <w:unhideWhenUsed/>
@@ -859,11 +869,11 @@
       <w:color w:val="2F5496" w:themeColor="accent1" w:themeShade="BF"/>
     </w:rPr>
   </w:style>
-  <w:style w:type="paragraph" w:styleId="Heading6">
+  <w:style w:type="paragraph" w:styleId="Nagwek6">
     <w:name w:val="heading 6"/>
-    <w:basedOn w:val="Normal"/>
-    <w:next w:val="Normal"/>
-    <w:link w:val="Heading6Char"/>
+    <w:basedOn w:val="Normalny"/>
+    <w:next w:val="Normalny"/>
+    <w:link w:val="Nagwek6Znak"/>
     <w:uiPriority w:val="9"/>
     <w:semiHidden/>
     <w:unhideWhenUsed/>
@@ -882,11 +892,11 @@
       <w:color w:val="595959" w:themeColor="text1" w:themeTint="A6"/>
     </w:rPr>
   </w:style>
-  <w:style w:type="paragraph" w:styleId="Heading7">
+  <w:style w:type="paragraph" w:styleId="Nagwek7">
     <w:name w:val="heading 7"/>
-    <w:basedOn w:val="Normal"/>
-    <w:next w:val="Normal"/>
-    <w:link w:val="Heading7Char"/>
+    <w:basedOn w:val="Normalny"/>
+    <w:next w:val="Normalny"/>
+    <w:link w:val="Nagwek7Znak"/>
     <w:uiPriority w:val="9"/>
     <w:semiHidden/>
     <w:unhideWhenUsed/>
@@ -903,11 +913,11 @@
       <w:color w:val="595959" w:themeColor="text1" w:themeTint="A6"/>
     </w:rPr>
   </w:style>
-  <w:style w:type="paragraph" w:styleId="Heading8">
+  <w:style w:type="paragraph" w:styleId="Nagwek8">
     <w:name w:val="heading 8"/>
-    <w:basedOn w:val="Normal"/>
-    <w:next w:val="Normal"/>
-    <w:link w:val="Heading8Char"/>
+    <w:basedOn w:val="Normalny"/>
+    <w:next w:val="Normalny"/>
+    <w:link w:val="Nagwek8Znak"/>
     <w:uiPriority w:val="9"/>
     <w:semiHidden/>
     <w:unhideWhenUsed/>
@@ -926,11 +936,11 @@
       <w:color w:val="272727" w:themeColor="text1" w:themeTint="D8"/>
     </w:rPr>
   </w:style>
-  <w:style w:type="paragraph" w:styleId="Heading9">
+  <w:style w:type="paragraph" w:styleId="Nagwek9">
     <w:name w:val="heading 9"/>
-    <w:basedOn w:val="Normal"/>
-    <w:next w:val="Normal"/>
-    <w:link w:val="Heading9Char"/>
+    <w:basedOn w:val="Normalny"/>
+    <w:next w:val="Normalny"/>
+    <w:link w:val="Nagwek9Znak"/>
     <w:uiPriority w:val="9"/>
     <w:semiHidden/>
     <w:unhideWhenUsed/>
@@ -947,13 +957,13 @@
       <w:color w:val="272727" w:themeColor="text1" w:themeTint="D8"/>
     </w:rPr>
   </w:style>
-  <w:style w:type="character" w:default="1" w:styleId="DefaultParagraphFont">
+  <w:style w:type="character" w:default="1" w:styleId="Domylnaczcionkaakapitu">
     <w:name w:val="Default Paragraph Font"/>
     <w:uiPriority w:val="1"/>
     <w:semiHidden/>
     <w:unhideWhenUsed/>
   </w:style>
-  <w:style w:type="table" w:default="1" w:styleId="TableNormal">
+  <w:style w:type="table" w:default="1" w:styleId="Standardowy">
     <w:name w:val="Normal Table"/>
     <w:uiPriority w:val="99"/>
     <w:semiHidden/>
@@ -968,16 +978,16 @@
       </w:tblCellMar>
     </w:tblPr>
   </w:style>
-  <w:style w:type="numbering" w:default="1" w:styleId="NoList">
+  <w:style w:type="numbering" w:default="1" w:styleId="Bezlisty">
     <w:name w:val="No List"/>
     <w:uiPriority w:val="99"/>
     <w:semiHidden/>
     <w:unhideWhenUsed/>
   </w:style>
-  <w:style w:type="character" w:customStyle="1" w:styleId="Heading1Char">
-    <w:name w:val="Heading 1 Char"/>
-    <w:basedOn w:val="DefaultParagraphFont"/>
-    <w:link w:val="Heading1"/>
+  <w:style w:type="character" w:customStyle="1" w:styleId="Nagwek1Znak">
+    <w:name w:val="Nagłówek 1 Znak"/>
+    <w:basedOn w:val="Domylnaczcionkaakapitu"/>
+    <w:link w:val="Nagwek1"/>
     <w:uiPriority w:val="9"/>
     <w:rsid w:val="00AC6179"/>
     <w:rPr>
@@ -988,10 +998,10 @@
       <w:lang w:val="pl-PL"/>
     </w:rPr>
   </w:style>
-  <w:style w:type="character" w:customStyle="1" w:styleId="Heading2Char">
-    <w:name w:val="Heading 2 Char"/>
-    <w:basedOn w:val="DefaultParagraphFont"/>
-    <w:link w:val="Heading2"/>
+  <w:style w:type="character" w:customStyle="1" w:styleId="Nagwek2Znak">
+    <w:name w:val="Nagłówek 2 Znak"/>
+    <w:basedOn w:val="Domylnaczcionkaakapitu"/>
+    <w:link w:val="Nagwek2"/>
     <w:uiPriority w:val="9"/>
     <w:semiHidden/>
     <w:rsid w:val="00AC6179"/>
@@ -1003,10 +1013,10 @@
       <w:lang w:val="pl-PL"/>
     </w:rPr>
   </w:style>
-  <w:style w:type="character" w:customStyle="1" w:styleId="Heading3Char">
-    <w:name w:val="Heading 3 Char"/>
-    <w:basedOn w:val="DefaultParagraphFont"/>
-    <w:link w:val="Heading3"/>
+  <w:style w:type="character" w:customStyle="1" w:styleId="Nagwek3Znak">
+    <w:name w:val="Nagłówek 3 Znak"/>
+    <w:basedOn w:val="Domylnaczcionkaakapitu"/>
+    <w:link w:val="Nagwek3"/>
     <w:uiPriority w:val="9"/>
     <w:semiHidden/>
     <w:rsid w:val="00AC6179"/>
@@ -1018,10 +1028,10 @@
       <w:lang w:val="pl-PL"/>
     </w:rPr>
   </w:style>
-  <w:style w:type="character" w:customStyle="1" w:styleId="Heading4Char">
-    <w:name w:val="Heading 4 Char"/>
-    <w:basedOn w:val="DefaultParagraphFont"/>
-    <w:link w:val="Heading4"/>
+  <w:style w:type="character" w:customStyle="1" w:styleId="Nagwek4Znak">
+    <w:name w:val="Nagłówek 4 Znak"/>
+    <w:basedOn w:val="Domylnaczcionkaakapitu"/>
+    <w:link w:val="Nagwek4"/>
     <w:uiPriority w:val="9"/>
     <w:semiHidden/>
     <w:rsid w:val="00AC6179"/>
@@ -1033,10 +1043,10 @@
       <w:lang w:val="pl-PL"/>
     </w:rPr>
   </w:style>
-  <w:style w:type="character" w:customStyle="1" w:styleId="Heading5Char">
-    <w:name w:val="Heading 5 Char"/>
-    <w:basedOn w:val="DefaultParagraphFont"/>
-    <w:link w:val="Heading5"/>
+  <w:style w:type="character" w:customStyle="1" w:styleId="Nagwek5Znak">
+    <w:name w:val="Nagłówek 5 Znak"/>
+    <w:basedOn w:val="Domylnaczcionkaakapitu"/>
+    <w:link w:val="Nagwek5"/>
     <w:uiPriority w:val="9"/>
     <w:semiHidden/>
     <w:rsid w:val="00AC6179"/>
@@ -1046,10 +1056,10 @@
       <w:lang w:val="pl-PL"/>
     </w:rPr>
   </w:style>
-  <w:style w:type="character" w:customStyle="1" w:styleId="Heading6Char">
-    <w:name w:val="Heading 6 Char"/>
-    <w:basedOn w:val="DefaultParagraphFont"/>
-    <w:link w:val="Heading6"/>
+  <w:style w:type="character" w:customStyle="1" w:styleId="Nagwek6Znak">
+    <w:name w:val="Nagłówek 6 Znak"/>
+    <w:basedOn w:val="Domylnaczcionkaakapitu"/>
+    <w:link w:val="Nagwek6"/>
     <w:uiPriority w:val="9"/>
     <w:semiHidden/>
     <w:rsid w:val="00AC6179"/>
@@ -1061,10 +1071,10 @@
       <w:lang w:val="pl-PL"/>
     </w:rPr>
   </w:style>
-  <w:style w:type="character" w:customStyle="1" w:styleId="Heading7Char">
-    <w:name w:val="Heading 7 Char"/>
-    <w:basedOn w:val="DefaultParagraphFont"/>
-    <w:link w:val="Heading7"/>
+  <w:style w:type="character" w:customStyle="1" w:styleId="Nagwek7Znak">
+    <w:name w:val="Nagłówek 7 Znak"/>
+    <w:basedOn w:val="Domylnaczcionkaakapitu"/>
+    <w:link w:val="Nagwek7"/>
     <w:uiPriority w:val="9"/>
     <w:semiHidden/>
     <w:rsid w:val="00AC6179"/>
@@ -1074,10 +1084,10 @@
       <w:lang w:val="pl-PL"/>
     </w:rPr>
   </w:style>
-  <w:style w:type="character" w:customStyle="1" w:styleId="Heading8Char">
-    <w:name w:val="Heading 8 Char"/>
-    <w:basedOn w:val="DefaultParagraphFont"/>
-    <w:link w:val="Heading8"/>
+  <w:style w:type="character" w:customStyle="1" w:styleId="Nagwek8Znak">
+    <w:name w:val="Nagłówek 8 Znak"/>
+    <w:basedOn w:val="Domylnaczcionkaakapitu"/>
+    <w:link w:val="Nagwek8"/>
     <w:uiPriority w:val="9"/>
     <w:semiHidden/>
     <w:rsid w:val="00AC6179"/>
@@ -1089,10 +1099,10 @@
       <w:lang w:val="pl-PL"/>
     </w:rPr>
   </w:style>
-  <w:style w:type="character" w:customStyle="1" w:styleId="Heading9Char">
-    <w:name w:val="Heading 9 Char"/>
-    <w:basedOn w:val="DefaultParagraphFont"/>
-    <w:link w:val="Heading9"/>
+  <w:style w:type="character" w:customStyle="1" w:styleId="Nagwek9Znak">
+    <w:name w:val="Nagłówek 9 Znak"/>
+    <w:basedOn w:val="Domylnaczcionkaakapitu"/>
+    <w:link w:val="Nagwek9"/>
     <w:uiPriority w:val="9"/>
     <w:semiHidden/>
     <w:rsid w:val="00AC6179"/>
@@ -1102,11 +1112,11 @@
       <w:lang w:val="pl-PL"/>
     </w:rPr>
   </w:style>
-  <w:style w:type="paragraph" w:styleId="Title">
+  <w:style w:type="paragraph" w:styleId="Tytu">
     <w:name w:val="Title"/>
-    <w:basedOn w:val="Normal"/>
-    <w:next w:val="Normal"/>
-    <w:link w:val="TitleChar"/>
+    <w:basedOn w:val="Normalny"/>
+    <w:next w:val="Normalny"/>
+    <w:link w:val="TytuZnak"/>
     <w:uiPriority w:val="10"/>
     <w:qFormat/>
     <w:rsid w:val="00AC6179"/>
@@ -1122,10 +1132,10 @@
       <w:szCs w:val="56"/>
     </w:rPr>
   </w:style>
-  <w:style w:type="character" w:customStyle="1" w:styleId="TitleChar">
-    <w:name w:val="Title Char"/>
-    <w:basedOn w:val="DefaultParagraphFont"/>
-    <w:link w:val="Title"/>
+  <w:style w:type="character" w:customStyle="1" w:styleId="TytuZnak">
+    <w:name w:val="Tytuł Znak"/>
+    <w:basedOn w:val="Domylnaczcionkaakapitu"/>
+    <w:link w:val="Tytu"/>
     <w:uiPriority w:val="10"/>
     <w:rsid w:val="00AC6179"/>
     <w:rPr>
@@ -1137,11 +1147,11 @@
       <w:lang w:val="pl-PL"/>
     </w:rPr>
   </w:style>
-  <w:style w:type="paragraph" w:styleId="Subtitle">
+  <w:style w:type="paragraph" w:styleId="Podtytu">
     <w:name w:val="Subtitle"/>
-    <w:basedOn w:val="Normal"/>
-    <w:next w:val="Normal"/>
-    <w:link w:val="SubtitleChar"/>
+    <w:basedOn w:val="Normalny"/>
+    <w:next w:val="Normalny"/>
+    <w:link w:val="PodtytuZnak"/>
     <w:uiPriority w:val="11"/>
     <w:qFormat/>
     <w:rsid w:val="00AC6179"/>
@@ -1158,10 +1168,10 @@
       <w:szCs w:val="28"/>
     </w:rPr>
   </w:style>
-  <w:style w:type="character" w:customStyle="1" w:styleId="SubtitleChar">
-    <w:name w:val="Subtitle Char"/>
-    <w:basedOn w:val="DefaultParagraphFont"/>
-    <w:link w:val="Subtitle"/>
+  <w:style w:type="character" w:customStyle="1" w:styleId="PodtytuZnak">
+    <w:name w:val="Podtytuł Znak"/>
+    <w:basedOn w:val="Domylnaczcionkaakapitu"/>
+    <w:link w:val="Podtytu"/>
     <w:uiPriority w:val="11"/>
     <w:rsid w:val="00AC6179"/>
     <w:rPr>
@@ -1173,11 +1183,11 @@
       <w:lang w:val="pl-PL"/>
     </w:rPr>
   </w:style>
-  <w:style w:type="paragraph" w:styleId="Quote">
+  <w:style w:type="paragraph" w:styleId="Cytat">
     <w:name w:val="Quote"/>
-    <w:basedOn w:val="Normal"/>
-    <w:next w:val="Normal"/>
-    <w:link w:val="QuoteChar"/>
+    <w:basedOn w:val="Normalny"/>
+    <w:next w:val="Normalny"/>
+    <w:link w:val="CytatZnak"/>
     <w:uiPriority w:val="29"/>
     <w:qFormat/>
     <w:rsid w:val="00AC6179"/>
@@ -1191,10 +1201,10 @@
       <w:color w:val="404040" w:themeColor="text1" w:themeTint="BF"/>
     </w:rPr>
   </w:style>
-  <w:style w:type="character" w:customStyle="1" w:styleId="QuoteChar">
-    <w:name w:val="Quote Char"/>
-    <w:basedOn w:val="DefaultParagraphFont"/>
-    <w:link w:val="Quote"/>
+  <w:style w:type="character" w:customStyle="1" w:styleId="CytatZnak">
+    <w:name w:val="Cytat Znak"/>
+    <w:basedOn w:val="Domylnaczcionkaakapitu"/>
+    <w:link w:val="Cytat"/>
     <w:uiPriority w:val="29"/>
     <w:rsid w:val="00AC6179"/>
     <w:rPr>
@@ -1204,9 +1214,9 @@
       <w:lang w:val="pl-PL"/>
     </w:rPr>
   </w:style>
-  <w:style w:type="paragraph" w:styleId="ListParagraph">
+  <w:style w:type="paragraph" w:styleId="Akapitzlist">
     <w:name w:val="List Paragraph"/>
-    <w:basedOn w:val="Normal"/>
+    <w:basedOn w:val="Normalny"/>
     <w:uiPriority w:val="34"/>
     <w:qFormat/>
     <w:rsid w:val="00AC6179"/>
@@ -1215,9 +1225,9 @@
       <w:contextualSpacing/>
     </w:pPr>
   </w:style>
-  <w:style w:type="character" w:styleId="IntenseEmphasis">
+  <w:style w:type="character" w:styleId="Wyrnienieintensywne">
     <w:name w:val="Intense Emphasis"/>
-    <w:basedOn w:val="DefaultParagraphFont"/>
+    <w:basedOn w:val="Domylnaczcionkaakapitu"/>
     <w:uiPriority w:val="21"/>
     <w:qFormat/>
     <w:rsid w:val="00AC6179"/>
@@ -1227,11 +1237,11 @@
       <w:color w:val="2F5496" w:themeColor="accent1" w:themeShade="BF"/>
     </w:rPr>
   </w:style>
-  <w:style w:type="paragraph" w:styleId="IntenseQuote">
+  <w:style w:type="paragraph" w:styleId="Cytatintensywny">
     <w:name w:val="Intense Quote"/>
-    <w:basedOn w:val="Normal"/>
-    <w:next w:val="Normal"/>
-    <w:link w:val="IntenseQuoteChar"/>
+    <w:basedOn w:val="Normalny"/>
+    <w:next w:val="Normalny"/>
+    <w:link w:val="CytatintensywnyZnak"/>
     <w:uiPriority w:val="30"/>
     <w:qFormat/>
     <w:rsid w:val="00AC6179"/>
@@ -1250,10 +1260,10 @@
       <w:color w:val="2F5496" w:themeColor="accent1" w:themeShade="BF"/>
     </w:rPr>
   </w:style>
-  <w:style w:type="character" w:customStyle="1" w:styleId="IntenseQuoteChar">
-    <w:name w:val="Intense Quote Char"/>
-    <w:basedOn w:val="DefaultParagraphFont"/>
-    <w:link w:val="IntenseQuote"/>
+  <w:style w:type="character" w:customStyle="1" w:styleId="CytatintensywnyZnak">
+    <w:name w:val="Cytat intensywny Znak"/>
+    <w:basedOn w:val="Domylnaczcionkaakapitu"/>
+    <w:link w:val="Cytatintensywny"/>
     <w:uiPriority w:val="30"/>
     <w:rsid w:val="00AC6179"/>
     <w:rPr>
@@ -1263,9 +1273,9 @@
       <w:lang w:val="pl-PL"/>
     </w:rPr>
   </w:style>
-  <w:style w:type="character" w:styleId="IntenseReference">
+  <w:style w:type="character" w:styleId="Odwoanieintensywne">
     <w:name w:val="Intense Reference"/>
-    <w:basedOn w:val="DefaultParagraphFont"/>
+    <w:basedOn w:val="Domylnaczcionkaakapitu"/>
     <w:uiPriority w:val="32"/>
     <w:qFormat/>
     <w:rsid w:val="00AC6179"/>
@@ -1277,10 +1287,10 @@
       <w:spacing w:val="5"/>
     </w:rPr>
   </w:style>
-  <w:style w:type="paragraph" w:styleId="Header">
+  <w:style w:type="paragraph" w:styleId="Nagwek">
     <w:name w:val="header"/>
-    <w:basedOn w:val="Normal"/>
-    <w:link w:val="HeaderChar"/>
+    <w:basedOn w:val="Normalny"/>
+    <w:link w:val="NagwekZnak"/>
     <w:uiPriority w:val="99"/>
     <w:unhideWhenUsed/>
     <w:rsid w:val="002A6D44"/>
@@ -1292,20 +1302,20 @@
       <w:spacing w:after="0" w:line="240" w:lineRule="auto"/>
     </w:pPr>
   </w:style>
-  <w:style w:type="character" w:customStyle="1" w:styleId="HeaderChar">
-    <w:name w:val="Header Char"/>
-    <w:basedOn w:val="DefaultParagraphFont"/>
-    <w:link w:val="Header"/>
+  <w:style w:type="character" w:customStyle="1" w:styleId="NagwekZnak">
+    <w:name w:val="Nagłówek Znak"/>
+    <w:basedOn w:val="Domylnaczcionkaakapitu"/>
+    <w:link w:val="Nagwek"/>
     <w:uiPriority w:val="99"/>
     <w:rsid w:val="002A6D44"/>
     <w:rPr>
       <w:lang w:val="pl-PL"/>
     </w:rPr>
   </w:style>
-  <w:style w:type="paragraph" w:styleId="Footer">
+  <w:style w:type="paragraph" w:styleId="Stopka">
     <w:name w:val="footer"/>
-    <w:basedOn w:val="Normal"/>
-    <w:link w:val="FooterChar"/>
+    <w:basedOn w:val="Normalny"/>
+    <w:link w:val="StopkaZnak"/>
     <w:uiPriority w:val="99"/>
     <w:unhideWhenUsed/>
     <w:rsid w:val="002A6D44"/>
@@ -1317,10 +1327,10 @@
       <w:spacing w:after="0" w:line="240" w:lineRule="auto"/>
     </w:pPr>
   </w:style>
-  <w:style w:type="character" w:customStyle="1" w:styleId="FooterChar">
-    <w:name w:val="Footer Char"/>
-    <w:basedOn w:val="DefaultParagraphFont"/>
-    <w:link w:val="Footer"/>
+  <w:style w:type="character" w:customStyle="1" w:styleId="StopkaZnak">
+    <w:name w:val="Stopka Znak"/>
+    <w:basedOn w:val="Domylnaczcionkaakapitu"/>
+    <w:link w:val="Stopka"/>
     <w:uiPriority w:val="99"/>
     <w:rsid w:val="002A6D44"/>
     <w:rPr>

</xml_diff>

<commit_message>
zmiana koloru tekstur na bardziej poważne i małe zmiany w dokumencie na jutro
</commit_message>
<xml_diff>
--- a/dokumenty/plik2.docx
+++ b/dokumenty/plik2.docx
@@ -6,9 +6,6 @@
       <w:r>
         <w:t>Temat projektu: Wizualizacja drukarki 3D</w:t>
       </w:r>
-      <w:r>
-        <w:t xml:space="preserve"> oraz </w:t>
-      </w:r>
     </w:p>
     <w:p>
       <w:r>
@@ -21,7 +18,15 @@
         <w:t>3D wizualizacji pracy drukarki 3D. Drukarka będzie odwzorowywać ruch</w:t>
       </w:r>
       <w:r>
-        <w:t xml:space="preserve"> przez analizę pliku gcode, czyli tego samego pliku który </w:t>
+        <w:t xml:space="preserve"> przez analizę pliku </w:t>
+      </w:r>
+      <w:proofErr w:type="spellStart"/>
+      <w:r>
+        <w:t>gcode</w:t>
+      </w:r>
+      <w:proofErr w:type="spellEnd"/>
+      <w:r>
+        <w:t xml:space="preserve">, czyli tego samego pliku który </w:t>
       </w:r>
       <w:r>
         <w:t>wykonywałaby</w:t>
@@ -88,11 +93,21 @@
       <w:r>
         <w:t xml:space="preserve">Cały projekt jest wykonywany w C++ z biblioteką </w:t>
       </w:r>
-      <w:r>
-        <w:t>Raylib dla grafiki.</w:t>
+      <w:proofErr w:type="spellStart"/>
+      <w:r>
+        <w:t>Raylib</w:t>
+      </w:r>
+      <w:proofErr w:type="spellEnd"/>
+      <w:r>
+        <w:t xml:space="preserve"> dla grafiki.</w:t>
       </w:r>
     </w:p>
     <w:p>
+      <w:pPr>
+        <w:rPr>
+          <w:noProof/>
+        </w:rPr>
+      </w:pPr>
       <w:r>
         <w:t>Zdjęcie aktualnego postępu:</w:t>
       </w:r>
@@ -107,10 +122,10 @@
           <w:noProof/>
         </w:rPr>
         <w:drawing>
-          <wp:inline distT="0" distB="0" distL="0" distR="0" wp14:anchorId="20A59714" wp14:editId="1925A181">
-            <wp:extent cx="5731510" cy="3079750"/>
-            <wp:effectExtent l="0" t="0" r="2540" b="6350"/>
-            <wp:docPr id="380314781" name="Picture 1"/>
+          <wp:inline distT="0" distB="0" distL="0" distR="0" wp14:anchorId="7C2BDF0A" wp14:editId="747D712E">
+            <wp:extent cx="5731510" cy="3074035"/>
+            <wp:effectExtent l="0" t="0" r="2540" b="0"/>
+            <wp:docPr id="1695459506" name="Picture 1"/>
             <wp:cNvGraphicFramePr>
               <a:graphicFrameLocks xmlns:a="http://schemas.openxmlformats.org/drawingml/2006/main" noChangeAspect="1"/>
             </wp:cNvGraphicFramePr>
@@ -118,7 +133,7 @@
               <a:graphicData uri="http://schemas.openxmlformats.org/drawingml/2006/picture">
                 <pic:pic xmlns:pic="http://schemas.openxmlformats.org/drawingml/2006/picture">
                   <pic:nvPicPr>
-                    <pic:cNvPr id="380314781" name=""/>
+                    <pic:cNvPr id="1695459506" name=""/>
                     <pic:cNvPicPr/>
                   </pic:nvPicPr>
                   <pic:blipFill>
@@ -130,7 +145,7 @@
                   <pic:spPr>
                     <a:xfrm>
                       <a:off x="0" y="0"/>
-                      <a:ext cx="5731510" cy="3079750"/>
+                      <a:ext cx="5731510" cy="3074035"/>
                     </a:xfrm>
                     <a:prstGeom prst="rect">
                       <a:avLst/>
@@ -208,23 +223,39 @@
 <w:hdr xmlns:wpc="http://schemas.microsoft.com/office/word/2010/wordprocessingCanvas" xmlns:cx="http://schemas.microsoft.com/office/drawing/2014/chartex" xmlns:cx1="http://schemas.microsoft.com/office/drawing/2015/9/8/chartex" xmlns:cx2="http://schemas.microsoft.com/office/drawing/2015/10/21/chartex" xmlns:cx3="http://schemas.microsoft.com/office/drawing/2016/5/9/chartex" xmlns:cx4="http://schemas.microsoft.com/office/drawing/2016/5/10/chartex" xmlns:cx5="http://schemas.microsoft.com/office/drawing/2016/5/11/chartex" xmlns:cx6="http://schemas.microsoft.com/office/drawing/2016/5/12/chartex" xmlns:cx7="http://schemas.microsoft.com/office/drawing/2016/5/13/chartex" xmlns:cx8="http://schemas.microsoft.com/office/drawing/2016/5/14/chartex" xmlns:mc="http://schemas.openxmlformats.org/markup-compatibility/2006" xmlns:aink="http://schemas.microsoft.com/office/drawing/2016/ink" xmlns:am3d="http://schemas.microsoft.com/office/drawing/2017/model3d" xmlns:o="urn:schemas-microsoft-com:office:office" xmlns:oel="http://schemas.microsoft.com/office/2019/extlst" xmlns:r="http://schemas.openxmlformats.org/officeDocument/2006/relationships" xmlns:m="http://schemas.openxmlformats.org/officeDocument/2006/math" xmlns:v="urn:schemas-microsoft-com:vml" xmlns:wp14="http://schemas.microsoft.com/office/word/2010/wordprocessingDrawing" xmlns:wp="http://schemas.openxmlformats.org/drawingml/2006/wordprocessingDrawing" xmlns:w10="urn:schemas-microsoft-com:office:word" xmlns:w="http://schemas.openxmlformats.org/wordprocessingml/2006/main" xmlns:w14="http://schemas.microsoft.com/office/word/2010/wordml" xmlns:w15="http://schemas.microsoft.com/office/word/2012/wordml" xmlns:w16cex="http://schemas.microsoft.com/office/word/2018/wordml/cex" xmlns:w16cid="http://schemas.microsoft.com/office/word/2016/wordml/cid" xmlns:w16="http://schemas.microsoft.com/office/word/2018/wordml" xmlns:w16du="http://schemas.microsoft.com/office/word/2023/wordml/word16du" xmlns:w16sdtdh="http://schemas.microsoft.com/office/word/2020/wordml/sdtdatahash" xmlns:w16sdtfl="http://schemas.microsoft.com/office/word/2024/wordml/sdtformatlock" xmlns:w16se="http://schemas.microsoft.com/office/word/2015/wordml/symex" xmlns:wpg="http://schemas.microsoft.com/office/word/2010/wordprocessingGroup" xmlns:wpi="http://schemas.microsoft.com/office/word/2010/wordprocessingInk" xmlns:wne="http://schemas.microsoft.com/office/word/2006/wordml" xmlns:wps="http://schemas.microsoft.com/office/word/2010/wordprocessingShape" mc:Ignorable="w14 w15 w16se w16cid w16 w16cex w16sdtdh w16sdtfl w16du wp14">
   <w:p>
     <w:pPr>
-      <w:pStyle w:val="Nagwek"/>
+      <w:pStyle w:val="Header"/>
     </w:pPr>
     <w:r>
-      <w:t>Konrad Browalski 197911 ACiR 1A</w:t>
+      <w:t xml:space="preserve">Konrad Browalski 197911 </w:t>
+    </w:r>
+    <w:proofErr w:type="spellStart"/>
+    <w:r>
+      <w:t>ACiR</w:t>
+    </w:r>
+    <w:proofErr w:type="spellEnd"/>
+    <w:r>
+      <w:t xml:space="preserve"> 1A</w:t>
     </w:r>
   </w:p>
   <w:p>
     <w:pPr>
-      <w:pStyle w:val="Nagwek"/>
+      <w:pStyle w:val="Header"/>
     </w:pPr>
     <w:r>
-      <w:t>Wit Fornalik 198308 ACiR 1A</w:t>
+      <w:t xml:space="preserve">Wit Fornalik 198308 </w:t>
+    </w:r>
+    <w:proofErr w:type="spellStart"/>
+    <w:r>
+      <w:t>ACiR</w:t>
+    </w:r>
+    <w:proofErr w:type="spellEnd"/>
+    <w:r>
+      <w:t xml:space="preserve"> 1A</w:t>
     </w:r>
   </w:p>
   <w:p>
     <w:pPr>
-      <w:pStyle w:val="Nagwek"/>
+      <w:pStyle w:val="Header"/>
     </w:pPr>
     <w:r>
       <w:t>Grupa: poniedziałek 13:15</w:t>
@@ -751,18 +782,18 @@
     <w:lsdException w:name="Unresolved Mention" w:semiHidden="1" w:unhideWhenUsed="1"/>
     <w:lsdException w:name="Smart Link" w:semiHidden="1" w:unhideWhenUsed="1"/>
   </w:latentStyles>
-  <w:style w:type="paragraph" w:default="1" w:styleId="Normalny">
+  <w:style w:type="paragraph" w:default="1" w:styleId="Normal">
     <w:name w:val="Normal"/>
     <w:qFormat/>
     <w:rPr>
       <w:lang w:val="pl-PL"/>
     </w:rPr>
   </w:style>
-  <w:style w:type="paragraph" w:styleId="Nagwek1">
+  <w:style w:type="paragraph" w:styleId="Heading1">
     <w:name w:val="heading 1"/>
-    <w:basedOn w:val="Normalny"/>
-    <w:next w:val="Normalny"/>
-    <w:link w:val="Nagwek1Znak"/>
+    <w:basedOn w:val="Normal"/>
+    <w:next w:val="Normal"/>
+    <w:link w:val="Heading1Char"/>
     <w:uiPriority w:val="9"/>
     <w:qFormat/>
     <w:rsid w:val="00AC6179"/>
@@ -779,11 +810,11 @@
       <w:szCs w:val="40"/>
     </w:rPr>
   </w:style>
-  <w:style w:type="paragraph" w:styleId="Nagwek2">
+  <w:style w:type="paragraph" w:styleId="Heading2">
     <w:name w:val="heading 2"/>
-    <w:basedOn w:val="Normalny"/>
-    <w:next w:val="Normalny"/>
-    <w:link w:val="Nagwek2Znak"/>
+    <w:basedOn w:val="Normal"/>
+    <w:next w:val="Normal"/>
+    <w:link w:val="Heading2Char"/>
     <w:uiPriority w:val="9"/>
     <w:semiHidden/>
     <w:unhideWhenUsed/>
@@ -802,11 +833,11 @@
       <w:szCs w:val="32"/>
     </w:rPr>
   </w:style>
-  <w:style w:type="paragraph" w:styleId="Nagwek3">
+  <w:style w:type="paragraph" w:styleId="Heading3">
     <w:name w:val="heading 3"/>
-    <w:basedOn w:val="Normalny"/>
-    <w:next w:val="Normalny"/>
-    <w:link w:val="Nagwek3Znak"/>
+    <w:basedOn w:val="Normal"/>
+    <w:next w:val="Normal"/>
+    <w:link w:val="Heading3Char"/>
     <w:uiPriority w:val="9"/>
     <w:semiHidden/>
     <w:unhideWhenUsed/>
@@ -825,11 +856,11 @@
       <w:szCs w:val="28"/>
     </w:rPr>
   </w:style>
-  <w:style w:type="paragraph" w:styleId="Nagwek4">
+  <w:style w:type="paragraph" w:styleId="Heading4">
     <w:name w:val="heading 4"/>
-    <w:basedOn w:val="Normalny"/>
-    <w:next w:val="Normalny"/>
-    <w:link w:val="Nagwek4Znak"/>
+    <w:basedOn w:val="Normal"/>
+    <w:next w:val="Normal"/>
+    <w:link w:val="Heading4Char"/>
     <w:uiPriority w:val="9"/>
     <w:semiHidden/>
     <w:unhideWhenUsed/>
@@ -848,11 +879,11 @@
       <w:color w:val="2F5496" w:themeColor="accent1" w:themeShade="BF"/>
     </w:rPr>
   </w:style>
-  <w:style w:type="paragraph" w:styleId="Nagwek5">
+  <w:style w:type="paragraph" w:styleId="Heading5">
     <w:name w:val="heading 5"/>
-    <w:basedOn w:val="Normalny"/>
-    <w:next w:val="Normalny"/>
-    <w:link w:val="Nagwek5Znak"/>
+    <w:basedOn w:val="Normal"/>
+    <w:next w:val="Normal"/>
+    <w:link w:val="Heading5Char"/>
     <w:uiPriority w:val="9"/>
     <w:semiHidden/>
     <w:unhideWhenUsed/>
@@ -869,11 +900,11 @@
       <w:color w:val="2F5496" w:themeColor="accent1" w:themeShade="BF"/>
     </w:rPr>
   </w:style>
-  <w:style w:type="paragraph" w:styleId="Nagwek6">
+  <w:style w:type="paragraph" w:styleId="Heading6">
     <w:name w:val="heading 6"/>
-    <w:basedOn w:val="Normalny"/>
-    <w:next w:val="Normalny"/>
-    <w:link w:val="Nagwek6Znak"/>
+    <w:basedOn w:val="Normal"/>
+    <w:next w:val="Normal"/>
+    <w:link w:val="Heading6Char"/>
     <w:uiPriority w:val="9"/>
     <w:semiHidden/>
     <w:unhideWhenUsed/>
@@ -892,11 +923,11 @@
       <w:color w:val="595959" w:themeColor="text1" w:themeTint="A6"/>
     </w:rPr>
   </w:style>
-  <w:style w:type="paragraph" w:styleId="Nagwek7">
+  <w:style w:type="paragraph" w:styleId="Heading7">
     <w:name w:val="heading 7"/>
-    <w:basedOn w:val="Normalny"/>
-    <w:next w:val="Normalny"/>
-    <w:link w:val="Nagwek7Znak"/>
+    <w:basedOn w:val="Normal"/>
+    <w:next w:val="Normal"/>
+    <w:link w:val="Heading7Char"/>
     <w:uiPriority w:val="9"/>
     <w:semiHidden/>
     <w:unhideWhenUsed/>
@@ -913,11 +944,11 @@
       <w:color w:val="595959" w:themeColor="text1" w:themeTint="A6"/>
     </w:rPr>
   </w:style>
-  <w:style w:type="paragraph" w:styleId="Nagwek8">
+  <w:style w:type="paragraph" w:styleId="Heading8">
     <w:name w:val="heading 8"/>
-    <w:basedOn w:val="Normalny"/>
-    <w:next w:val="Normalny"/>
-    <w:link w:val="Nagwek8Znak"/>
+    <w:basedOn w:val="Normal"/>
+    <w:next w:val="Normal"/>
+    <w:link w:val="Heading8Char"/>
     <w:uiPriority w:val="9"/>
     <w:semiHidden/>
     <w:unhideWhenUsed/>
@@ -936,11 +967,11 @@
       <w:color w:val="272727" w:themeColor="text1" w:themeTint="D8"/>
     </w:rPr>
   </w:style>
-  <w:style w:type="paragraph" w:styleId="Nagwek9">
+  <w:style w:type="paragraph" w:styleId="Heading9">
     <w:name w:val="heading 9"/>
-    <w:basedOn w:val="Normalny"/>
-    <w:next w:val="Normalny"/>
-    <w:link w:val="Nagwek9Znak"/>
+    <w:basedOn w:val="Normal"/>
+    <w:next w:val="Normal"/>
+    <w:link w:val="Heading9Char"/>
     <w:uiPriority w:val="9"/>
     <w:semiHidden/>
     <w:unhideWhenUsed/>
@@ -957,13 +988,13 @@
       <w:color w:val="272727" w:themeColor="text1" w:themeTint="D8"/>
     </w:rPr>
   </w:style>
-  <w:style w:type="character" w:default="1" w:styleId="Domylnaczcionkaakapitu">
+  <w:style w:type="character" w:default="1" w:styleId="DefaultParagraphFont">
     <w:name w:val="Default Paragraph Font"/>
     <w:uiPriority w:val="1"/>
     <w:semiHidden/>
     <w:unhideWhenUsed/>
   </w:style>
-  <w:style w:type="table" w:default="1" w:styleId="Standardowy">
+  <w:style w:type="table" w:default="1" w:styleId="TableNormal">
     <w:name w:val="Normal Table"/>
     <w:uiPriority w:val="99"/>
     <w:semiHidden/>
@@ -978,16 +1009,16 @@
       </w:tblCellMar>
     </w:tblPr>
   </w:style>
-  <w:style w:type="numbering" w:default="1" w:styleId="Bezlisty">
+  <w:style w:type="numbering" w:default="1" w:styleId="NoList">
     <w:name w:val="No List"/>
     <w:uiPriority w:val="99"/>
     <w:semiHidden/>
     <w:unhideWhenUsed/>
   </w:style>
-  <w:style w:type="character" w:customStyle="1" w:styleId="Nagwek1Znak">
-    <w:name w:val="Nagłówek 1 Znak"/>
-    <w:basedOn w:val="Domylnaczcionkaakapitu"/>
-    <w:link w:val="Nagwek1"/>
+  <w:style w:type="character" w:customStyle="1" w:styleId="Heading1Char">
+    <w:name w:val="Heading 1 Char"/>
+    <w:basedOn w:val="DefaultParagraphFont"/>
+    <w:link w:val="Heading1"/>
     <w:uiPriority w:val="9"/>
     <w:rsid w:val="00AC6179"/>
     <w:rPr>
@@ -998,10 +1029,10 @@
       <w:lang w:val="pl-PL"/>
     </w:rPr>
   </w:style>
-  <w:style w:type="character" w:customStyle="1" w:styleId="Nagwek2Znak">
-    <w:name w:val="Nagłówek 2 Znak"/>
-    <w:basedOn w:val="Domylnaczcionkaakapitu"/>
-    <w:link w:val="Nagwek2"/>
+  <w:style w:type="character" w:customStyle="1" w:styleId="Heading2Char">
+    <w:name w:val="Heading 2 Char"/>
+    <w:basedOn w:val="DefaultParagraphFont"/>
+    <w:link w:val="Heading2"/>
     <w:uiPriority w:val="9"/>
     <w:semiHidden/>
     <w:rsid w:val="00AC6179"/>
@@ -1013,10 +1044,10 @@
       <w:lang w:val="pl-PL"/>
     </w:rPr>
   </w:style>
-  <w:style w:type="character" w:customStyle="1" w:styleId="Nagwek3Znak">
-    <w:name w:val="Nagłówek 3 Znak"/>
-    <w:basedOn w:val="Domylnaczcionkaakapitu"/>
-    <w:link w:val="Nagwek3"/>
+  <w:style w:type="character" w:customStyle="1" w:styleId="Heading3Char">
+    <w:name w:val="Heading 3 Char"/>
+    <w:basedOn w:val="DefaultParagraphFont"/>
+    <w:link w:val="Heading3"/>
     <w:uiPriority w:val="9"/>
     <w:semiHidden/>
     <w:rsid w:val="00AC6179"/>
@@ -1028,10 +1059,10 @@
       <w:lang w:val="pl-PL"/>
     </w:rPr>
   </w:style>
-  <w:style w:type="character" w:customStyle="1" w:styleId="Nagwek4Znak">
-    <w:name w:val="Nagłówek 4 Znak"/>
-    <w:basedOn w:val="Domylnaczcionkaakapitu"/>
-    <w:link w:val="Nagwek4"/>
+  <w:style w:type="character" w:customStyle="1" w:styleId="Heading4Char">
+    <w:name w:val="Heading 4 Char"/>
+    <w:basedOn w:val="DefaultParagraphFont"/>
+    <w:link w:val="Heading4"/>
     <w:uiPriority w:val="9"/>
     <w:semiHidden/>
     <w:rsid w:val="00AC6179"/>
@@ -1043,10 +1074,10 @@
       <w:lang w:val="pl-PL"/>
     </w:rPr>
   </w:style>
-  <w:style w:type="character" w:customStyle="1" w:styleId="Nagwek5Znak">
-    <w:name w:val="Nagłówek 5 Znak"/>
-    <w:basedOn w:val="Domylnaczcionkaakapitu"/>
-    <w:link w:val="Nagwek5"/>
+  <w:style w:type="character" w:customStyle="1" w:styleId="Heading5Char">
+    <w:name w:val="Heading 5 Char"/>
+    <w:basedOn w:val="DefaultParagraphFont"/>
+    <w:link w:val="Heading5"/>
     <w:uiPriority w:val="9"/>
     <w:semiHidden/>
     <w:rsid w:val="00AC6179"/>
@@ -1056,10 +1087,10 @@
       <w:lang w:val="pl-PL"/>
     </w:rPr>
   </w:style>
-  <w:style w:type="character" w:customStyle="1" w:styleId="Nagwek6Znak">
-    <w:name w:val="Nagłówek 6 Znak"/>
-    <w:basedOn w:val="Domylnaczcionkaakapitu"/>
-    <w:link w:val="Nagwek6"/>
+  <w:style w:type="character" w:customStyle="1" w:styleId="Heading6Char">
+    <w:name w:val="Heading 6 Char"/>
+    <w:basedOn w:val="DefaultParagraphFont"/>
+    <w:link w:val="Heading6"/>
     <w:uiPriority w:val="9"/>
     <w:semiHidden/>
     <w:rsid w:val="00AC6179"/>
@@ -1071,10 +1102,10 @@
       <w:lang w:val="pl-PL"/>
     </w:rPr>
   </w:style>
-  <w:style w:type="character" w:customStyle="1" w:styleId="Nagwek7Znak">
-    <w:name w:val="Nagłówek 7 Znak"/>
-    <w:basedOn w:val="Domylnaczcionkaakapitu"/>
-    <w:link w:val="Nagwek7"/>
+  <w:style w:type="character" w:customStyle="1" w:styleId="Heading7Char">
+    <w:name w:val="Heading 7 Char"/>
+    <w:basedOn w:val="DefaultParagraphFont"/>
+    <w:link w:val="Heading7"/>
     <w:uiPriority w:val="9"/>
     <w:semiHidden/>
     <w:rsid w:val="00AC6179"/>
@@ -1084,10 +1115,10 @@
       <w:lang w:val="pl-PL"/>
     </w:rPr>
   </w:style>
-  <w:style w:type="character" w:customStyle="1" w:styleId="Nagwek8Znak">
-    <w:name w:val="Nagłówek 8 Znak"/>
-    <w:basedOn w:val="Domylnaczcionkaakapitu"/>
-    <w:link w:val="Nagwek8"/>
+  <w:style w:type="character" w:customStyle="1" w:styleId="Heading8Char">
+    <w:name w:val="Heading 8 Char"/>
+    <w:basedOn w:val="DefaultParagraphFont"/>
+    <w:link w:val="Heading8"/>
     <w:uiPriority w:val="9"/>
     <w:semiHidden/>
     <w:rsid w:val="00AC6179"/>
@@ -1099,10 +1130,10 @@
       <w:lang w:val="pl-PL"/>
     </w:rPr>
   </w:style>
-  <w:style w:type="character" w:customStyle="1" w:styleId="Nagwek9Znak">
-    <w:name w:val="Nagłówek 9 Znak"/>
-    <w:basedOn w:val="Domylnaczcionkaakapitu"/>
-    <w:link w:val="Nagwek9"/>
+  <w:style w:type="character" w:customStyle="1" w:styleId="Heading9Char">
+    <w:name w:val="Heading 9 Char"/>
+    <w:basedOn w:val="DefaultParagraphFont"/>
+    <w:link w:val="Heading9"/>
     <w:uiPriority w:val="9"/>
     <w:semiHidden/>
     <w:rsid w:val="00AC6179"/>
@@ -1112,11 +1143,11 @@
       <w:lang w:val="pl-PL"/>
     </w:rPr>
   </w:style>
-  <w:style w:type="paragraph" w:styleId="Tytu">
+  <w:style w:type="paragraph" w:styleId="Title">
     <w:name w:val="Title"/>
-    <w:basedOn w:val="Normalny"/>
-    <w:next w:val="Normalny"/>
-    <w:link w:val="TytuZnak"/>
+    <w:basedOn w:val="Normal"/>
+    <w:next w:val="Normal"/>
+    <w:link w:val="TitleChar"/>
     <w:uiPriority w:val="10"/>
     <w:qFormat/>
     <w:rsid w:val="00AC6179"/>
@@ -1132,10 +1163,10 @@
       <w:szCs w:val="56"/>
     </w:rPr>
   </w:style>
-  <w:style w:type="character" w:customStyle="1" w:styleId="TytuZnak">
-    <w:name w:val="Tytuł Znak"/>
-    <w:basedOn w:val="Domylnaczcionkaakapitu"/>
-    <w:link w:val="Tytu"/>
+  <w:style w:type="character" w:customStyle="1" w:styleId="TitleChar">
+    <w:name w:val="Title Char"/>
+    <w:basedOn w:val="DefaultParagraphFont"/>
+    <w:link w:val="Title"/>
     <w:uiPriority w:val="10"/>
     <w:rsid w:val="00AC6179"/>
     <w:rPr>
@@ -1147,11 +1178,11 @@
       <w:lang w:val="pl-PL"/>
     </w:rPr>
   </w:style>
-  <w:style w:type="paragraph" w:styleId="Podtytu">
+  <w:style w:type="paragraph" w:styleId="Subtitle">
     <w:name w:val="Subtitle"/>
-    <w:basedOn w:val="Normalny"/>
-    <w:next w:val="Normalny"/>
-    <w:link w:val="PodtytuZnak"/>
+    <w:basedOn w:val="Normal"/>
+    <w:next w:val="Normal"/>
+    <w:link w:val="SubtitleChar"/>
     <w:uiPriority w:val="11"/>
     <w:qFormat/>
     <w:rsid w:val="00AC6179"/>
@@ -1168,10 +1199,10 @@
       <w:szCs w:val="28"/>
     </w:rPr>
   </w:style>
-  <w:style w:type="character" w:customStyle="1" w:styleId="PodtytuZnak">
-    <w:name w:val="Podtytuł Znak"/>
-    <w:basedOn w:val="Domylnaczcionkaakapitu"/>
-    <w:link w:val="Podtytu"/>
+  <w:style w:type="character" w:customStyle="1" w:styleId="SubtitleChar">
+    <w:name w:val="Subtitle Char"/>
+    <w:basedOn w:val="DefaultParagraphFont"/>
+    <w:link w:val="Subtitle"/>
     <w:uiPriority w:val="11"/>
     <w:rsid w:val="00AC6179"/>
     <w:rPr>
@@ -1183,11 +1214,11 @@
       <w:lang w:val="pl-PL"/>
     </w:rPr>
   </w:style>
-  <w:style w:type="paragraph" w:styleId="Cytat">
+  <w:style w:type="paragraph" w:styleId="Quote">
     <w:name w:val="Quote"/>
-    <w:basedOn w:val="Normalny"/>
-    <w:next w:val="Normalny"/>
-    <w:link w:val="CytatZnak"/>
+    <w:basedOn w:val="Normal"/>
+    <w:next w:val="Normal"/>
+    <w:link w:val="QuoteChar"/>
     <w:uiPriority w:val="29"/>
     <w:qFormat/>
     <w:rsid w:val="00AC6179"/>
@@ -1201,10 +1232,10 @@
       <w:color w:val="404040" w:themeColor="text1" w:themeTint="BF"/>
     </w:rPr>
   </w:style>
-  <w:style w:type="character" w:customStyle="1" w:styleId="CytatZnak">
-    <w:name w:val="Cytat Znak"/>
-    <w:basedOn w:val="Domylnaczcionkaakapitu"/>
-    <w:link w:val="Cytat"/>
+  <w:style w:type="character" w:customStyle="1" w:styleId="QuoteChar">
+    <w:name w:val="Quote Char"/>
+    <w:basedOn w:val="DefaultParagraphFont"/>
+    <w:link w:val="Quote"/>
     <w:uiPriority w:val="29"/>
     <w:rsid w:val="00AC6179"/>
     <w:rPr>
@@ -1214,9 +1245,9 @@
       <w:lang w:val="pl-PL"/>
     </w:rPr>
   </w:style>
-  <w:style w:type="paragraph" w:styleId="Akapitzlist">
+  <w:style w:type="paragraph" w:styleId="ListParagraph">
     <w:name w:val="List Paragraph"/>
-    <w:basedOn w:val="Normalny"/>
+    <w:basedOn w:val="Normal"/>
     <w:uiPriority w:val="34"/>
     <w:qFormat/>
     <w:rsid w:val="00AC6179"/>
@@ -1225,9 +1256,9 @@
       <w:contextualSpacing/>
     </w:pPr>
   </w:style>
-  <w:style w:type="character" w:styleId="Wyrnienieintensywne">
+  <w:style w:type="character" w:styleId="IntenseEmphasis">
     <w:name w:val="Intense Emphasis"/>
-    <w:basedOn w:val="Domylnaczcionkaakapitu"/>
+    <w:basedOn w:val="DefaultParagraphFont"/>
     <w:uiPriority w:val="21"/>
     <w:qFormat/>
     <w:rsid w:val="00AC6179"/>
@@ -1237,11 +1268,11 @@
       <w:color w:val="2F5496" w:themeColor="accent1" w:themeShade="BF"/>
     </w:rPr>
   </w:style>
-  <w:style w:type="paragraph" w:styleId="Cytatintensywny">
+  <w:style w:type="paragraph" w:styleId="IntenseQuote">
     <w:name w:val="Intense Quote"/>
-    <w:basedOn w:val="Normalny"/>
-    <w:next w:val="Normalny"/>
-    <w:link w:val="CytatintensywnyZnak"/>
+    <w:basedOn w:val="Normal"/>
+    <w:next w:val="Normal"/>
+    <w:link w:val="IntenseQuoteChar"/>
     <w:uiPriority w:val="30"/>
     <w:qFormat/>
     <w:rsid w:val="00AC6179"/>
@@ -1260,10 +1291,10 @@
       <w:color w:val="2F5496" w:themeColor="accent1" w:themeShade="BF"/>
     </w:rPr>
   </w:style>
-  <w:style w:type="character" w:customStyle="1" w:styleId="CytatintensywnyZnak">
-    <w:name w:val="Cytat intensywny Znak"/>
-    <w:basedOn w:val="Domylnaczcionkaakapitu"/>
-    <w:link w:val="Cytatintensywny"/>
+  <w:style w:type="character" w:customStyle="1" w:styleId="IntenseQuoteChar">
+    <w:name w:val="Intense Quote Char"/>
+    <w:basedOn w:val="DefaultParagraphFont"/>
+    <w:link w:val="IntenseQuote"/>
     <w:uiPriority w:val="30"/>
     <w:rsid w:val="00AC6179"/>
     <w:rPr>
@@ -1273,9 +1304,9 @@
       <w:lang w:val="pl-PL"/>
     </w:rPr>
   </w:style>
-  <w:style w:type="character" w:styleId="Odwoanieintensywne">
+  <w:style w:type="character" w:styleId="IntenseReference">
     <w:name w:val="Intense Reference"/>
-    <w:basedOn w:val="Domylnaczcionkaakapitu"/>
+    <w:basedOn w:val="DefaultParagraphFont"/>
     <w:uiPriority w:val="32"/>
     <w:qFormat/>
     <w:rsid w:val="00AC6179"/>
@@ -1287,10 +1318,10 @@
       <w:spacing w:val="5"/>
     </w:rPr>
   </w:style>
-  <w:style w:type="paragraph" w:styleId="Nagwek">
+  <w:style w:type="paragraph" w:styleId="Header">
     <w:name w:val="header"/>
-    <w:basedOn w:val="Normalny"/>
-    <w:link w:val="NagwekZnak"/>
+    <w:basedOn w:val="Normal"/>
+    <w:link w:val="HeaderChar"/>
     <w:uiPriority w:val="99"/>
     <w:unhideWhenUsed/>
     <w:rsid w:val="002A6D44"/>
@@ -1302,20 +1333,20 @@
       <w:spacing w:after="0" w:line="240" w:lineRule="auto"/>
     </w:pPr>
   </w:style>
-  <w:style w:type="character" w:customStyle="1" w:styleId="NagwekZnak">
-    <w:name w:val="Nagłówek Znak"/>
-    <w:basedOn w:val="Domylnaczcionkaakapitu"/>
-    <w:link w:val="Nagwek"/>
+  <w:style w:type="character" w:customStyle="1" w:styleId="HeaderChar">
+    <w:name w:val="Header Char"/>
+    <w:basedOn w:val="DefaultParagraphFont"/>
+    <w:link w:val="Header"/>
     <w:uiPriority w:val="99"/>
     <w:rsid w:val="002A6D44"/>
     <w:rPr>
       <w:lang w:val="pl-PL"/>
     </w:rPr>
   </w:style>
-  <w:style w:type="paragraph" w:styleId="Stopka">
+  <w:style w:type="paragraph" w:styleId="Footer">
     <w:name w:val="footer"/>
-    <w:basedOn w:val="Normalny"/>
-    <w:link w:val="StopkaZnak"/>
+    <w:basedOn w:val="Normal"/>
+    <w:link w:val="FooterChar"/>
     <w:uiPriority w:val="99"/>
     <w:unhideWhenUsed/>
     <w:rsid w:val="002A6D44"/>
@@ -1327,10 +1358,10 @@
       <w:spacing w:after="0" w:line="240" w:lineRule="auto"/>
     </w:pPr>
   </w:style>
-  <w:style w:type="character" w:customStyle="1" w:styleId="StopkaZnak">
-    <w:name w:val="Stopka Znak"/>
-    <w:basedOn w:val="Domylnaczcionkaakapitu"/>
-    <w:link w:val="Stopka"/>
+  <w:style w:type="character" w:customStyle="1" w:styleId="FooterChar">
+    <w:name w:val="Footer Char"/>
+    <w:basedOn w:val="DefaultParagraphFont"/>
+    <w:link w:val="Footer"/>
     <w:uiPriority w:val="99"/>
     <w:rsid w:val="002A6D44"/>
     <w:rPr>

</xml_diff>

<commit_message>
Rozpoczęte prace nad sprawkiem
</commit_message>
<xml_diff>
--- a/dokumenty/plik2.docx
+++ b/dokumenty/plik2.docx
@@ -26,7 +26,15 @@
       </w:r>
       <w:proofErr w:type="spellEnd"/>
       <w:r>
-        <w:t xml:space="preserve">, czyli tego samego pliku który </w:t>
+        <w:t xml:space="preserve">, czyli tego samego </w:t>
+      </w:r>
+      <w:proofErr w:type="gramStart"/>
+      <w:r>
+        <w:t>pliku</w:t>
+      </w:r>
+      <w:proofErr w:type="gramEnd"/>
+      <w:r>
+        <w:t xml:space="preserve"> który </w:t>
       </w:r>
       <w:r>
         <w:t>wykonywałaby</w:t>

</xml_diff>